<commit_message>
Ispravljene gramaticke greske i poravnati pasusi
</commit_message>
<xml_diff>
--- a/URS.docx
+++ b/URS.docx
@@ -1328,7 +1328,18 @@
       </w:r>
       <w:proofErr w:type="spellStart"/>
       <w:r>
-        <w:t>позија</w:t>
+        <w:t>пози</w:t>
+      </w:r>
+      <w:proofErr w:type="spellEnd"/>
+      <w:r>
+        <w:rPr>
+          <w:lang w:val="sr-Cyrl-BA"/>
+        </w:rPr>
+        <w:t>ци</w:t>
+      </w:r>
+      <w:proofErr w:type="spellStart"/>
+      <w:r>
+        <w:t>ја</w:t>
       </w:r>
       <w:proofErr w:type="spellEnd"/>
       <w:r>
@@ -1468,8 +1479,6 @@
         </w:rPr>
         <w:t>Cyclone V</w:t>
       </w:r>
-      <w:bookmarkStart w:id="0" w:name="_GoBack"/>
-      <w:bookmarkEnd w:id="0"/>
     </w:p>
     <w:p>
       <w:pPr>
@@ -1620,7 +1629,16 @@
       </w:r>
       <w:proofErr w:type="spellEnd"/>
       <w:r>
-        <w:t xml:space="preserve"> и FPGA (Field Programmable Gate Array). HPS у </w:t>
+        <w:t xml:space="preserve"> и FPGA (Field Programmable Gate Array)</w:t>
+      </w:r>
+      <w:r>
+        <w:rPr>
+          <w:lang w:val="sr-Cyrl-BA"/>
+        </w:rPr>
+        <w:t xml:space="preserve"> дијела</w:t>
+      </w:r>
+      <w:r>
+        <w:t xml:space="preserve">. HPS у </w:t>
       </w:r>
       <w:proofErr w:type="spellStart"/>
       <w:r>
@@ -2077,11 +2095,13 @@
         </w:numPr>
         <w:jc w:val="both"/>
         <w:rPr>
+          <w:sz w:val="22"/>
           <w:lang w:val="sr-Latn-RS"/>
         </w:rPr>
       </w:pPr>
       <w:r>
         <w:rPr>
+          <w:sz w:val="22"/>
           <w:lang w:val="sr-Latn-RS"/>
         </w:rPr>
         <w:t>FPGA</w:t>
@@ -2096,11 +2116,13 @@
         </w:numPr>
         <w:jc w:val="both"/>
         <w:rPr>
+          <w:sz w:val="22"/>
           <w:lang w:val="sr-Latn-RS"/>
         </w:rPr>
       </w:pPr>
       <w:r>
         <w:rPr>
+          <w:sz w:val="22"/>
           <w:lang w:val="sr-Latn-RS"/>
         </w:rPr>
         <w:t xml:space="preserve">HPS </w:t>
@@ -2115,11 +2137,13 @@
         </w:numPr>
         <w:jc w:val="both"/>
         <w:rPr>
+          <w:sz w:val="22"/>
           <w:lang w:val="sr-Latn-RS"/>
         </w:rPr>
       </w:pPr>
       <w:r>
         <w:rPr>
+          <w:sz w:val="22"/>
           <w:lang w:val="sr-Latn-RS"/>
         </w:rPr>
         <w:t>HPS &amp; FPGA</w:t>
@@ -2241,11 +2265,13 @@
           <w:numId w:val="4"/>
         </w:numPr>
         <w:jc w:val="both"/>
-      </w:pPr>
-      <w:r>
-        <w:rPr>
-          <w:rFonts w:ascii="Calibri-Bold" w:hAnsi="Calibri-Bold" w:cs="Calibri-Bold"/>
-          <w:b/>
+        <w:rPr>
+          <w:rFonts w:cs="Arial"/>
+        </w:rPr>
+      </w:pPr>
+      <w:r>
+        <w:rPr>
+          <w:rFonts w:cs="Arial"/>
           <w:bCs/>
           <w:sz w:val="22"/>
         </w:rPr>
@@ -2254,7 +2280,6 @@
       <w:r>
         <w:rPr>
           <w:rFonts w:ascii="Cambria Math" w:hAnsi="Cambria Math" w:cs="Cambria Math"/>
-          <w:b/>
           <w:bCs/>
           <w:sz w:val="22"/>
         </w:rPr>
@@ -2262,8 +2287,7 @@
       </w:r>
       <w:r>
         <w:rPr>
-          <w:rFonts w:ascii="Calibri-Bold" w:hAnsi="Calibri-Bold" w:cs="Calibri-Bold"/>
-          <w:b/>
+          <w:rFonts w:cs="Arial"/>
           <w:bCs/>
           <w:sz w:val="22"/>
         </w:rPr>
@@ -2272,7 +2296,6 @@
       <w:r>
         <w:rPr>
           <w:rFonts w:ascii="Cambria Math" w:hAnsi="Cambria Math" w:cs="Cambria Math"/>
-          <w:b/>
           <w:bCs/>
           <w:sz w:val="22"/>
         </w:rPr>
@@ -2280,8 +2303,7 @@
       </w:r>
       <w:r>
         <w:rPr>
-          <w:rFonts w:ascii="Calibri-Bold" w:hAnsi="Calibri-Bold" w:cs="Calibri-Bold"/>
-          <w:b/>
+          <w:rFonts w:cs="Arial"/>
           <w:bCs/>
           <w:sz w:val="22"/>
         </w:rPr>
@@ -2296,11 +2318,13 @@
           <w:numId w:val="4"/>
         </w:numPr>
         <w:jc w:val="both"/>
-      </w:pPr>
-      <w:r>
-        <w:rPr>
-          <w:rFonts w:ascii="Calibri-Bold" w:hAnsi="Calibri-Bold" w:cs="Calibri-Bold"/>
-          <w:b/>
+        <w:rPr>
+          <w:rFonts w:cs="Arial"/>
+        </w:rPr>
+      </w:pPr>
+      <w:r>
+        <w:rPr>
+          <w:rFonts w:cs="Arial"/>
           <w:bCs/>
           <w:sz w:val="22"/>
         </w:rPr>
@@ -2309,7 +2333,6 @@
       <w:r>
         <w:rPr>
           <w:rFonts w:ascii="Cambria Math" w:hAnsi="Cambria Math" w:cs="Cambria Math"/>
-          <w:b/>
           <w:bCs/>
           <w:sz w:val="22"/>
         </w:rPr>
@@ -2317,8 +2340,7 @@
       </w:r>
       <w:r>
         <w:rPr>
-          <w:rFonts w:ascii="Calibri-Bold" w:hAnsi="Calibri-Bold" w:cs="Calibri-Bold"/>
-          <w:b/>
+          <w:rFonts w:cs="Arial"/>
           <w:bCs/>
           <w:sz w:val="22"/>
         </w:rPr>
@@ -2327,7 +2349,6 @@
       <w:r>
         <w:rPr>
           <w:rFonts w:ascii="Cambria Math" w:hAnsi="Cambria Math" w:cs="Cambria Math"/>
-          <w:b/>
           <w:bCs/>
           <w:sz w:val="22"/>
         </w:rPr>
@@ -2335,8 +2356,7 @@
       </w:r>
       <w:r>
         <w:rPr>
-          <w:rFonts w:ascii="Calibri-Bold" w:hAnsi="Calibri-Bold" w:cs="Calibri-Bold"/>
-          <w:b/>
+          <w:rFonts w:cs="Arial"/>
           <w:bCs/>
           <w:sz w:val="22"/>
         </w:rPr>
@@ -2351,11 +2371,13 @@
           <w:numId w:val="4"/>
         </w:numPr>
         <w:jc w:val="both"/>
-      </w:pPr>
-      <w:r>
-        <w:rPr>
-          <w:rFonts w:ascii="Calibri-Bold" w:hAnsi="Calibri-Bold" w:cs="Calibri-Bold"/>
-          <w:b/>
+        <w:rPr>
+          <w:rFonts w:cs="Arial"/>
+        </w:rPr>
+      </w:pPr>
+      <w:r>
+        <w:rPr>
+          <w:rFonts w:cs="Arial"/>
           <w:bCs/>
           <w:sz w:val="22"/>
         </w:rPr>
@@ -2364,7 +2386,6 @@
       <w:r>
         <w:rPr>
           <w:rFonts w:ascii="Cambria Math" w:hAnsi="Cambria Math" w:cs="Cambria Math"/>
-          <w:b/>
           <w:bCs/>
           <w:sz w:val="22"/>
         </w:rPr>
@@ -2372,8 +2393,7 @@
       </w:r>
       <w:r>
         <w:rPr>
-          <w:rFonts w:ascii="Calibri-Bold" w:hAnsi="Calibri-Bold" w:cs="Calibri-Bold"/>
-          <w:b/>
+          <w:rFonts w:cs="Arial"/>
           <w:bCs/>
           <w:sz w:val="22"/>
         </w:rPr>
@@ -2382,7 +2402,6 @@
       <w:r>
         <w:rPr>
           <w:rFonts w:ascii="Cambria Math" w:hAnsi="Cambria Math" w:cs="Cambria Math"/>
-          <w:b/>
           <w:bCs/>
           <w:sz w:val="22"/>
         </w:rPr>
@@ -2390,8 +2409,7 @@
       </w:r>
       <w:r>
         <w:rPr>
-          <w:rFonts w:ascii="Calibri-Bold" w:hAnsi="Calibri-Bold" w:cs="Calibri-Bold"/>
-          <w:b/>
+          <w:rFonts w:cs="Arial"/>
           <w:bCs/>
           <w:sz w:val="22"/>
         </w:rPr>
@@ -2406,11 +2424,13 @@
           <w:numId w:val="4"/>
         </w:numPr>
         <w:jc w:val="both"/>
-      </w:pPr>
-      <w:r>
-        <w:rPr>
-          <w:rFonts w:ascii="Calibri-Bold" w:hAnsi="Calibri-Bold" w:cs="Calibri-Bold"/>
-          <w:b/>
+        <w:rPr>
+          <w:rFonts w:cs="Arial"/>
+        </w:rPr>
+      </w:pPr>
+      <w:r>
+        <w:rPr>
+          <w:rFonts w:cs="Arial"/>
           <w:bCs/>
           <w:sz w:val="22"/>
         </w:rPr>
@@ -2425,11 +2445,13 @@
           <w:numId w:val="4"/>
         </w:numPr>
         <w:jc w:val="both"/>
-      </w:pPr>
-      <w:r>
-        <w:rPr>
-          <w:rFonts w:ascii="Calibri-Bold" w:hAnsi="Calibri-Bold" w:cs="Calibri-Bold"/>
-          <w:b/>
+        <w:rPr>
+          <w:rFonts w:cs="Arial"/>
+        </w:rPr>
+      </w:pPr>
+      <w:r>
+        <w:rPr>
+          <w:rFonts w:cs="Arial"/>
           <w:bCs/>
           <w:sz w:val="22"/>
         </w:rPr>
@@ -2444,11 +2466,13 @@
           <w:numId w:val="4"/>
         </w:numPr>
         <w:jc w:val="both"/>
-      </w:pPr>
-      <w:r>
-        <w:rPr>
-          <w:rFonts w:ascii="Calibri-Bold" w:hAnsi="Calibri-Bold" w:cs="Calibri-Bold"/>
-          <w:b/>
+        <w:rPr>
+          <w:rFonts w:cs="Arial"/>
+        </w:rPr>
+      </w:pPr>
+      <w:r>
+        <w:rPr>
+          <w:rFonts w:cs="Arial"/>
           <w:bCs/>
           <w:sz w:val="22"/>
         </w:rPr>
@@ -3601,7 +3625,13 @@
       </w:r>
       <w:proofErr w:type="spellEnd"/>
       <w:r>
-        <w:t xml:space="preserve"> Prime Lite Edition 18.0. </w:t>
+        <w:t xml:space="preserve"> Prime Lite Edition 18</w:t>
+      </w:r>
+      <w:r>
+        <w:t>.1</w:t>
+      </w:r>
+      <w:r>
+        <w:t xml:space="preserve">. </w:t>
       </w:r>
       <w:proofErr w:type="spellStart"/>
       <w:r>
@@ -5563,7 +5593,13 @@
         <w:rPr>
           <w:lang w:val="sr-Latn-RS"/>
         </w:rPr>
-        <w:t xml:space="preserve">sop2rts </w:t>
+        <w:t>sop2д</w:t>
+      </w:r>
+      <w:r>
+        <w:rPr>
+          <w:lang w:val="sr-Latn-RS"/>
+        </w:rPr>
+        <w:t xml:space="preserve">ts </w:t>
       </w:r>
       <w:r>
         <w:rPr>
@@ -5605,10 +5641,7 @@
         <w:fldChar w:fldCharType="begin"/>
       </w:r>
       <w:r>
-        <w:instrText xml:space="preserve"> HYPERLINK "https://github.com/mruizg</w:instrText>
-      </w:r>
-      <w:r>
-        <w:instrText xml:space="preserve">lz/UPM-ES-cyclonevbsp" </w:instrText>
+        <w:instrText xml:space="preserve"> HYPERLINK "https://github.com/mruizglz/UPM-ES-cyclonevbsp" </w:instrText>
       </w:r>
       <w:r>
         <w:fldChar w:fldCharType="separate"/>
@@ -6970,8 +7003,9 @@
     </w:p>
     <w:p>
       <w:pPr>
-        <w:jc w:val="center"/>
-      </w:pPr>
+        <w:jc w:val="both"/>
+      </w:pPr>
+      <w:bookmarkStart w:id="0" w:name="_GoBack"/>
       <w:r>
         <w:rPr>
           <w:noProof/>
@@ -7217,6 +7251,7 @@
         <w:t>.</w:t>
       </w:r>
     </w:p>
+    <w:bookmarkEnd w:id="0"/>
     <w:p>
       <w:pPr>
         <w:jc w:val="both"/>
@@ -7255,6 +7290,9 @@
       </w:pPr>
     </w:p>
     <w:p>
+      <w:pPr>
+        <w:jc w:val="both"/>
+      </w:pPr>
       <w:r>
         <w:tab/>
       </w:r>
@@ -7522,6 +7560,9 @@
       </w:r>
     </w:p>
     <w:p>
+      <w:pPr>
+        <w:jc w:val="both"/>
+      </w:pPr>
       <w:r>
         <w:tab/>
       </w:r>
@@ -8119,6 +8160,9 @@
       </w:r>
     </w:p>
     <w:p>
+      <w:pPr>
+        <w:jc w:val="both"/>
+      </w:pPr>
       <w:r>
         <w:rPr>
           <w:lang w:val="sr-Cyrl-RS"/>
@@ -9907,6 +9951,9 @@
       </w:r>
     </w:p>
     <w:p>
+      <w:pPr>
+        <w:jc w:val="both"/>
+      </w:pPr>
       <w:proofErr w:type="spellStart"/>
       <w:r>
         <w:t>Функција</w:t>
@@ -10417,6 +10464,7 @@
     </w:p>
     <w:p>
       <w:pPr>
+        <w:jc w:val="both"/>
         <w:rPr>
           <w:lang w:val="sr-Cyrl-RS"/>
         </w:rPr>
@@ -10447,7 +10495,10 @@
       </w:r>
       <w:proofErr w:type="spellStart"/>
       <w:r>
-        <w:t>карактера</w:t>
+        <w:t>кара</w:t>
+      </w:r>
+      <w:r>
+        <w:t>ктера</w:t>
       </w:r>
       <w:proofErr w:type="spellEnd"/>
       <w:r>
@@ -10464,14 +10515,6 @@
       <w:proofErr w:type="spellStart"/>
       <w:r>
         <w:t>вриједности</w:t>
-      </w:r>
-      <w:proofErr w:type="spellEnd"/>
-      <w:r>
-        <w:t xml:space="preserve"> </w:t>
-      </w:r>
-      <w:proofErr w:type="spellStart"/>
-      <w:r>
-        <w:t>по</w:t>
       </w:r>
       <w:proofErr w:type="spellEnd"/>
       <w:r>
@@ -10977,6 +11020,9 @@
       </w:r>
     </w:p>
     <w:p>
+      <w:pPr>
+        <w:jc w:val="both"/>
+      </w:pPr>
       <w:proofErr w:type="spellStart"/>
       <w:r>
         <w:t>Функција</w:t>
@@ -11988,6 +12034,9 @@
       </w:r>
     </w:p>
     <w:p>
+      <w:pPr>
+        <w:jc w:val="both"/>
+      </w:pPr>
       <w:r>
         <w:tab/>
       </w:r>
@@ -12682,6 +12731,7 @@
     </w:p>
     <w:p>
       <w:pPr>
+        <w:jc w:val="both"/>
         <w:rPr>
           <w:lang w:val="sr-Cyrl-BA"/>
         </w:rPr>
@@ -12744,7 +12794,7 @@
             <v:path o:extrusionok="f" gradientshapeok="t" o:connecttype="rect"/>
             <o:lock v:ext="edit" aspectratio="t"/>
           </v:shapetype>
-          <v:shape id="_x0000_i1025" type="#_x0000_t75" style="width:240.7pt;height:218.7pt">
+          <v:shape id="_x0000_i1025" type="#_x0000_t75" style="width:240.85pt;height:218.55pt">
             <v:imagedata r:id="rId15" o:title="viber_image_2020-07-22_12-32-57"/>
           </v:shape>
         </w:pict>
@@ -12909,6 +12959,7 @@
     <w:p>
       <w:pPr>
         <w:spacing w:after="0"/>
+        <w:jc w:val="both"/>
         <w:rPr>
           <w:lang w:val="sr-Cyrl-RS"/>
         </w:rPr>
@@ -12973,6 +13024,7 @@
     <w:p>
       <w:pPr>
         <w:spacing w:after="0"/>
+        <w:jc w:val="both"/>
         <w:rPr>
           <w:lang w:val="sr-Cyrl-RS"/>
         </w:rPr>
@@ -12982,7 +13034,19 @@
           <w:lang w:val="sr-Cyrl-RS"/>
         </w:rPr>
         <w:tab/>
-        <w:t xml:space="preserve">Задатак се може ријешити на више начина. Упис у меморију ради исписа на седмосегментне дисплеје се могао урадити другачије. Ради лакоће уписа дефинисали смо шест адреса(једну по дисплеју), али се могло радити и са једном, две или три адресе. Претварање из </w:t>
+        <w:t xml:space="preserve">Задатак се може ријешити на више начина. Упис у меморију ради исписа на седмосегментне дисплеје се могао урадити другачије. Ради лакоће уписа дефинисали смо шест адреса(једну по дисплеју), </w:t>
+      </w:r>
+      <w:r>
+        <w:rPr>
+          <w:lang w:val="sr-Cyrl-RS"/>
+        </w:rPr>
+        <w:t>али се могло радити и са  мањим бројем адреса</w:t>
+      </w:r>
+      <w:r>
+        <w:rPr>
+          <w:lang w:val="sr-Cyrl-RS"/>
+        </w:rPr>
+        <w:t xml:space="preserve"> адресе. Претварање из </w:t>
       </w:r>
       <w:r>
         <w:t xml:space="preserve">ASCII </w:t>
@@ -13006,6 +13070,7 @@
     <w:p>
       <w:pPr>
         <w:spacing w:after="0"/>
+        <w:jc w:val="both"/>
       </w:pPr>
       <w:r>
         <w:tab/>
@@ -15801,7 +15866,7 @@
 </file>
 
 <file path=customXml/itemProps1.xml><?xml version="1.0" encoding="utf-8"?>
-<ds:datastoreItem xmlns:ds="http://schemas.openxmlformats.org/officeDocument/2006/customXml" ds:itemID="{95D0F46D-51D9-4617-804C-44C7C6B997ED}">
+<ds:datastoreItem xmlns:ds="http://schemas.openxmlformats.org/officeDocument/2006/customXml" ds:itemID="{2DDF533E-DB85-4A90-AFAF-9F8D673A921B}">
   <ds:schemaRefs>
     <ds:schemaRef ds:uri="http://schemas.openxmlformats.org/officeDocument/2006/bibliography"/>
   </ds:schemaRefs>

</xml_diff>